<commit_message>
final NB, Report, and Slideshow
</commit_message>
<xml_diff>
--- a/Capstone Report.docx
+++ b/Capstone Report.docx
@@ -114,43 +114,67 @@
         <w:rPr/>
       </w:pPr>
       <w:r>
-        <w:rPr/>
-        <w:t xml:space="preserve">The first step of the whole project will be collecting the data nad cleaning it up for the venues. Then I can find the relationships between all fo the selected features in the data section to create venue recommendations by size (which will be divided into a certain amount of bins based on my own personal assumptions as an artist and as someone who has booked shows) and genre to account for all of the specified genres that are listed in the venues database that I am appending to the list of venues that I get from Foursquare. The main thing will be the genre and the size of the venues, given that these are the two key features for the given artist that I will be trying to help out with the thing, </w:t>
-      </w:r>
-      <w:r>
-        <w:rPr/>
-        <w:t>but the recommendation will be DRIVEN by many of the other features such as proximity to other venues.</w:t>
-      </w:r>
-      <w:r>
-        <w:rPr/>
-        <w:t xml:space="preserve"> So for the genres, there will be pre determined discreet genres that the artist has to present me. As far as the size of the band, I will simply ask them to estimate the amount of streams they have on their biggest song </w:t>
-      </w:r>
-      <w:r>
-        <w:rPr/>
-        <w:t xml:space="preserve">or something, or to give the amount of streams on their top five songs on spotify in case I can not actually get that list from the spotify API (which I SHOULD be able to, we shall see how henry can help me with this!) In that event I will need just the artist’s spotify ID. Or their name, if there is a way to look up the artist’s ID but I do not think that there is. It seems that it would be easier for artists to calculate their stream totals on their own buit I think it would look better to show interfacing with the API. OR perhaps their monthly listeners! And then use this info, based on artists and where they HAVE played in recent stops to Austin, to create a predictive model of where someone will play based on their genre and listener size. How do I determine genre concretely for an artist? Do I allow them to identify themselves within a given list of things? I guess I do not even need to know the band name. Genre and listeners is enough. Do I have to manually collect a set of artists and where they have played as its own dataframe? Representing a diverse list of genres? </w:t>
-      </w:r>
-    </w:p>
-    <w:p>
-      <w:pPr>
-        <w:pStyle w:val="Normal"/>
-        <w:bidi w:val="0"/>
-        <w:jc w:val="left"/>
-        <w:rPr/>
-      </w:pPr>
-      <w:r>
-        <w:rPr/>
-      </w:r>
-    </w:p>
-    <w:p>
-      <w:pPr>
-        <w:pStyle w:val="Normal"/>
-        <w:bidi w:val="0"/>
-        <w:jc w:val="left"/>
-        <w:rPr/>
-      </w:pPr>
-      <w:r>
-        <w:rPr/>
-        <w:t xml:space="preserve">So, get venue data. Then get some sample artist training data. Then weighing against certain features based on each bucket of venue size, make that recommendation. </w:t>
+        <w:rPr>
+          <w:strike/>
+        </w:rPr>
+        <w:t>The first step of the whole project will be collecting the data nad cleaning it up for the venues. Then I can find the relationships between all fo the selected features in the data section to</w:t>
+      </w:r>
+      <w:r>
+        <w:rPr/>
+        <w:t xml:space="preserve"> create venue recommendations by size (which will be divided into a certain amount of bins based on my own personal assumptions as an artist and as someone who has booked shows) and genre to account for all of the specified genres that are listed in the venues database that I am appending to the list of venues that I get from Foursquare. The main thing will be the genre and the size of the venues, given that these are the two key features for the given artist that I will be trying to help out with the thing, but the recommendation will be DRIVEN by many of the other features such as proximity to other venues. So for the genres, there will be pre determined discreet genres that the artist has to present me. As far as the size of the band</w:t>
+      </w:r>
+      <w:r>
+        <w:rPr>
+          <w:strike/>
+        </w:rPr>
+        <w:t xml:space="preserve">, I will simply ask them to estimate the amount of streams they have on their biggest song or something, or to give the amount of streams on their top five songs on spotify in case I can not actually get that list from the spotify API (which I SHOULD be able to, we shall see how henry can help me with this!)  </w:t>
+      </w:r>
+      <w:r>
+        <w:rPr/>
+        <w:t>In that event I will need just the artist’s spotify ID. Or their name, if there is a way to look up the artist’s ID but I do not think that there is. It seems that it would be easier for artists to calculate their stream totals on their own buit I think it would look better to show interfacing with the API. OR perhaps their monthly listeners! And then use this info, based on artists and where they HAVE played in recent stops to Austin, to create a predictive model of where someone will play based on their genre and listener size. How do I determine genre concretely for an artist? Do I allow them to identify themselves within a given list of things? I guess I do not even need to know the band name. Genre and listeners is enough.</w:t>
+      </w:r>
+      <w:r>
+        <w:rPr>
+          <w:strike/>
+        </w:rPr>
+        <w:t xml:space="preserve"> Do I have to manually collect a set of artists and where they have played as its own dataframe? </w:t>
+      </w:r>
+      <w:r>
+        <w:rPr/>
+        <w:t xml:space="preserve">Representing a diverse list of genres? </w:t>
+      </w:r>
+    </w:p>
+    <w:p>
+      <w:pPr>
+        <w:pStyle w:val="Normal"/>
+        <w:bidi w:val="0"/>
+        <w:jc w:val="left"/>
+        <w:rPr/>
+      </w:pPr>
+      <w:r>
+        <w:rPr/>
+      </w:r>
+    </w:p>
+    <w:p>
+      <w:pPr>
+        <w:pStyle w:val="Normal"/>
+        <w:bidi w:val="0"/>
+        <w:jc w:val="left"/>
+        <w:rPr/>
+      </w:pPr>
+      <w:r>
+        <w:rPr/>
+        <w:t xml:space="preserve">So, get venue data. </w:t>
+      </w:r>
+      <w:r>
+        <w:rPr>
+          <w:strike/>
+        </w:rPr>
+        <w:t>Then get some sample artist training data.</w:t>
+      </w:r>
+      <w:r>
+        <w:rPr/>
+        <w:t xml:space="preserve"> Then weighing against certain features based on each bucket of venue size, make that recommendation. </w:t>
       </w:r>
       <w:r>
         <w:rPr>
@@ -160,19 +184,7 @@
       </w:r>
       <w:r>
         <w:rPr/>
-        <w:t>. F</w:t>
-      </w:r>
-      <w:r>
-        <w:rPr/>
-        <w:t xml:space="preserve">or smallest size venues, proximity to other venues is a large factor </w:t>
-      </w:r>
-      <w:r>
-        <w:rPr/>
-        <w:t>as are built in crowds</w:t>
-      </w:r>
-      <w:r>
-        <w:rPr/>
-        <w:t xml:space="preserve">. Medium small and medium venues, genre and rating are the most important. </w:t>
+        <w:t xml:space="preserve">. For smallest size venues, proximity to other venues is a large factor as are built in crowds. Medium small and medium venues, genre and rating are the most important. </w:t>
       </w:r>
       <w:r>
         <w:rPr>
@@ -182,50 +194,280 @@
       </w:r>
       <w:r>
         <w:rPr/>
-        <w:t xml:space="preserve"> </w:t>
-      </w:r>
-      <w:r>
-        <w:rPr/>
-        <w:t>Local L</w:t>
-      </w:r>
-      <w:r>
-        <w:rPr/>
-        <w:t xml:space="preserve">arge venues, </w:t>
-      </w:r>
-      <w:r>
-        <w:rPr/>
-        <w:t>user</w:t>
-      </w:r>
-      <w:r>
-        <w:rPr/>
-        <w:t xml:space="preserve"> </w:t>
-      </w:r>
-      <w:r>
-        <w:rPr/>
-        <w:t xml:space="preserve">ratings are really important. Large venues, capacity is the most important thing to look at. I think that THREE venue recommendations would be the best way to go about this as an end deliverable to the Stakeholders. </w:t>
-      </w:r>
-    </w:p>
-    <w:p>
-      <w:pPr>
-        <w:pStyle w:val="Normal"/>
-        <w:bidi w:val="0"/>
-        <w:jc w:val="left"/>
-        <w:rPr/>
-      </w:pPr>
-      <w:r>
-        <w:rPr/>
-      </w:r>
-    </w:p>
-    <w:p>
-      <w:pPr>
-        <w:pStyle w:val="Normal"/>
-        <w:bidi w:val="0"/>
-        <w:jc w:val="left"/>
-        <w:rPr/>
-      </w:pPr>
-      <w:r>
-        <w:rPr/>
-        <w:t>Pearson Correlation</w:t>
+        <w:t xml:space="preserve"> Local Large venues, user ratings are really important. Large venues, capacity is the most important thing to look at. I think that THREE venue recommendations would be the best way to go about this as an end deliverable to the Stakeholders. </w:t>
+      </w:r>
+    </w:p>
+    <w:p>
+      <w:pPr>
+        <w:pStyle w:val="Normal"/>
+        <w:bidi w:val="0"/>
+        <w:jc w:val="left"/>
+        <w:rPr/>
+      </w:pPr>
+      <w:r>
+        <w:rPr/>
+      </w:r>
+    </w:p>
+    <w:p>
+      <w:pPr>
+        <w:pStyle w:val="Normal"/>
+        <w:bidi w:val="0"/>
+        <w:jc w:val="left"/>
+        <w:rPr>
+          <w:highlight w:val="yellow"/>
+        </w:rPr>
+      </w:pPr>
+      <w:r>
+        <w:rPr>
+          <w:highlight w:val="yellow"/>
+        </w:rPr>
+        <w:t xml:space="preserve">Small </w:t>
+      </w:r>
+      <w:r>
+        <w:rPr>
+          <w:rFonts w:eastAsia="Noto Serif CJK SC" w:cs="Droid Sans Devanagari"/>
+          <w:color w:val="000000"/>
+          <w:kern w:val="2"/>
+          <w:sz w:val="24"/>
+          <w:szCs w:val="24"/>
+          <w:highlight w:val="yellow"/>
+          <w:lang w:val="en-US" w:eastAsia="zh-CN" w:bidi="hi-IN"/>
+        </w:rPr>
+        <w:t>V</w:t>
+      </w:r>
+      <w:r>
+        <w:rPr>
+          <w:highlight w:val="yellow"/>
+        </w:rPr>
+        <w:t xml:space="preserve">enues – proximity rating (for the 3 nearest venues). Reviews for bars typically don’t have as much to do with the musical element of the place. (sometimes they do, but rare). </w:t>
+      </w:r>
+      <w:r>
+        <w:rPr>
+          <w:highlight w:val="yellow"/>
+        </w:rPr>
+        <w:t>By proximity score, as long as they play the genre.</w:t>
+      </w:r>
+    </w:p>
+    <w:p>
+      <w:pPr>
+        <w:pStyle w:val="Normal"/>
+        <w:bidi w:val="0"/>
+        <w:jc w:val="left"/>
+        <w:rPr>
+          <w:highlight w:val="yellow"/>
+        </w:rPr>
+      </w:pPr>
+      <w:r>
+        <w:rPr>
+          <w:highlight w:val="yellow"/>
+        </w:rPr>
+      </w:r>
+    </w:p>
+    <w:p>
+      <w:pPr>
+        <w:pStyle w:val="Normal"/>
+        <w:bidi w:val="0"/>
+        <w:jc w:val="left"/>
+        <w:rPr>
+          <w:highlight w:val="yellow"/>
+        </w:rPr>
+      </w:pPr>
+      <w:r>
+        <w:rPr>
+          <w:highlight w:val="yellow"/>
+        </w:rPr>
+        <w:t xml:space="preserve">Medium </w:t>
+      </w:r>
+      <w:r>
+        <w:rPr>
+          <w:highlight w:val="yellow"/>
+        </w:rPr>
+        <w:t>V</w:t>
+      </w:r>
+      <w:r>
+        <w:rPr>
+          <w:highlight w:val="yellow"/>
+        </w:rPr>
+        <w:t xml:space="preserve">enues – customer rating. These are those great dedicated local music spots like Vegas. The reviews tell a more direct story about the </w:t>
+      </w:r>
+      <w:r>
+        <w:rPr>
+          <w:highlight w:val="yellow"/>
+        </w:rPr>
+        <w:t xml:space="preserve">experience of people </w:t>
+      </w:r>
+      <w:r>
+        <w:rPr>
+          <w:rFonts w:eastAsia="Noto Serif CJK SC" w:cs="Droid Sans Devanagari"/>
+          <w:color w:val="000000"/>
+          <w:kern w:val="2"/>
+          <w:sz w:val="24"/>
+          <w:szCs w:val="24"/>
+          <w:highlight w:val="yellow"/>
+          <w:lang w:val="en-US" w:eastAsia="zh-CN" w:bidi="hi-IN"/>
+        </w:rPr>
+        <w:t>who have been there</w:t>
+      </w:r>
+      <w:r>
+        <w:rPr>
+          <w:highlight w:val="yellow"/>
+        </w:rPr>
+        <w:t>. Start to get a decent ratings volume as well. By ratings for venues that play a given genre.</w:t>
+      </w:r>
+    </w:p>
+    <w:p>
+      <w:pPr>
+        <w:pStyle w:val="Normal"/>
+        <w:bidi w:val="0"/>
+        <w:jc w:val="left"/>
+        <w:rPr>
+          <w:highlight w:val="yellow"/>
+        </w:rPr>
+      </w:pPr>
+      <w:r>
+        <w:rPr>
+          <w:highlight w:val="yellow"/>
+        </w:rPr>
+      </w:r>
+    </w:p>
+    <w:p>
+      <w:pPr>
+        <w:pStyle w:val="Normal"/>
+        <w:bidi w:val="0"/>
+        <w:jc w:val="left"/>
+        <w:rPr>
+          <w:highlight w:val="yellow"/>
+        </w:rPr>
+      </w:pPr>
+      <w:r>
+        <w:rPr>
+          <w:rFonts w:eastAsia="Noto Serif CJK SC" w:cs="Droid Sans Devanagari"/>
+          <w:color w:val="000000"/>
+          <w:kern w:val="2"/>
+          <w:sz w:val="24"/>
+          <w:szCs w:val="24"/>
+          <w:highlight w:val="yellow"/>
+          <w:lang w:val="en-US" w:eastAsia="zh-CN" w:bidi="hi-IN"/>
+        </w:rPr>
+        <w:t>L</w:t>
+      </w:r>
+      <w:r>
+        <w:rPr>
+          <w:highlight w:val="yellow"/>
+        </w:rPr>
+        <w:t xml:space="preserve">arge </w:t>
+      </w:r>
+      <w:r>
+        <w:rPr>
+          <w:highlight w:val="yellow"/>
+        </w:rPr>
+        <w:t>V</w:t>
+      </w:r>
+      <w:r>
+        <w:rPr>
+          <w:highlight w:val="yellow"/>
+        </w:rPr>
+        <w:t xml:space="preserve">enues – capacity </w:t>
+      </w:r>
+      <w:r>
+        <w:rPr>
+          <w:highlight w:val="yellow"/>
+        </w:rPr>
+        <w:t>really is the main factor. So we will sort by capacity for a given genre.</w:t>
+      </w:r>
+    </w:p>
+    <w:p>
+      <w:pPr>
+        <w:pStyle w:val="Normal"/>
+        <w:bidi w:val="0"/>
+        <w:jc w:val="left"/>
+        <w:rPr/>
+      </w:pPr>
+      <w:r>
+        <w:rPr/>
+      </w:r>
+    </w:p>
+    <w:p>
+      <w:pPr>
+        <w:pStyle w:val="Normal"/>
+        <w:bidi w:val="0"/>
+        <w:jc w:val="left"/>
+        <w:rPr/>
+      </w:pPr>
+      <w:r>
+        <w:rPr/>
+        <w:t xml:space="preserve">When an artist enters their query, what do we return to them? </w:t>
+      </w:r>
+    </w:p>
+    <w:p>
+      <w:pPr>
+        <w:pStyle w:val="Normal"/>
+        <w:bidi w:val="0"/>
+        <w:jc w:val="left"/>
+        <w:rPr/>
+      </w:pPr>
+      <w:r>
+        <w:rPr/>
+        <w:t xml:space="preserve">-create list containing all genres that are NOT all from the strings stored in the genre category, and allow for an </w:t>
+      </w:r>
+      <w:r>
+        <w:rPr>
+          <w:b/>
+          <w:bCs/>
+        </w:rPr>
+        <w:t>other</w:t>
+      </w:r>
+      <w:r>
+        <w:rPr>
+          <w:b w:val="false"/>
+          <w:bCs w:val="false"/>
+        </w:rPr>
+        <w:t xml:space="preserve"> option. Let the user type one of these in. </w:t>
+      </w:r>
+      <w:r>
+        <w:rPr>
+          <w:b w:val="false"/>
+          <w:bCs w:val="false"/>
+        </w:rPr>
+        <w:t xml:space="preserve">Then let them type a size. And let them choose a user rating threshold. Return the relevant options. </w:t>
+      </w:r>
+    </w:p>
+    <w:p>
+      <w:pPr>
+        <w:pStyle w:val="Normal"/>
+        <w:bidi w:val="0"/>
+        <w:jc w:val="left"/>
+        <w:rPr/>
+      </w:pPr>
+      <w:r>
+        <w:rPr/>
+      </w:r>
+    </w:p>
+    <w:p>
+      <w:pPr>
+        <w:pStyle w:val="Normal"/>
+        <w:bidi w:val="0"/>
+        <w:jc w:val="left"/>
+        <w:rPr/>
+      </w:pPr>
+      <w:r>
+        <w:rPr/>
+        <w:t xml:space="preserve">Pearson Correlation – </w:t>
+      </w:r>
+      <w:r>
+        <w:rPr/>
+        <w:t xml:space="preserve">still would be nice for doing some exploratory analysis. </w:t>
+      </w:r>
+    </w:p>
+    <w:p>
+      <w:pPr>
+        <w:pStyle w:val="Normal"/>
+        <w:bidi w:val="0"/>
+        <w:jc w:val="left"/>
+        <w:rPr/>
+      </w:pPr>
+      <w:r>
+        <w:rPr/>
       </w:r>
     </w:p>
     <w:p>
@@ -249,38 +491,41 @@
       </w:pPr>
       <w:r>
         <w:rPr/>
-        <w:t xml:space="preserve">Non Parametric vs Parametric. Parametric → test data follows some sort of distribution. T-test normal, linreg normal errors. Non Parametric → no assumptions of distributions. Usually Non P partner for every Parametric Version. </w:t>
-      </w:r>
-      <w:r>
-        <w:rPr/>
-        <w:t>Non P more conservative sometimes. P value tells how likely false positive (roughly).</w:t>
-      </w:r>
-    </w:p>
-    <w:p>
-      <w:pPr>
-        <w:pStyle w:val="Normal"/>
-        <w:bidi w:val="0"/>
-        <w:jc w:val="left"/>
-        <w:rPr/>
-      </w:pPr>
-      <w:r>
-        <w:rPr/>
-      </w:r>
-    </w:p>
-    <w:p>
-      <w:pPr>
-        <w:pStyle w:val="Normal"/>
-        <w:bidi w:val="0"/>
-        <w:jc w:val="left"/>
-        <w:rPr/>
-      </w:pPr>
-      <w:r>
-        <w:rPr/>
-        <w:t>Proximity rating. Hyperparamete</w:t>
-      </w:r>
-      <w:r>
-        <w:rPr/>
-        <w:t xml:space="preserve">r. How many in </w:t>
+      </w:r>
+    </w:p>
+    <w:p>
+      <w:pPr>
+        <w:pStyle w:val="Normal"/>
+        <w:bidi w:val="0"/>
+        <w:jc w:val="left"/>
+        <w:rPr/>
+      </w:pPr>
+      <w:r>
+        <w:rPr/>
+        <w:t>Non Parametric vs Parametric. Parametric → test data follows some sort of distribution. T-test normal, linreg normal errors. Non Parametric → no assumptions of distributions. Usually Non P partner for every Parametric Version. Non P more conservative sometimes. P value tells how likely false positive (roughly).</w:t>
+      </w:r>
+    </w:p>
+    <w:p>
+      <w:pPr>
+        <w:pStyle w:val="Normal"/>
+        <w:bidi w:val="0"/>
+        <w:jc w:val="left"/>
+        <w:rPr/>
+      </w:pPr>
+      <w:r>
+        <w:rPr/>
+      </w:r>
+    </w:p>
+    <w:p>
+      <w:pPr>
+        <w:pStyle w:val="Normal"/>
+        <w:bidi w:val="0"/>
+        <w:jc w:val="left"/>
+        <w:rPr/>
+      </w:pPr>
+      <w:r>
+        <w:rPr/>
+        <w:t xml:space="preserve">Proximity rating. Hyperparameter. How many in </w:t>
       </w:r>
       <w:r>
         <w:rPr>
@@ -388,15 +633,7 @@
       </w:pPr>
       <w:r>
         <w:rPr/>
-        <w:t xml:space="preserve">2. Create df </w:t>
-      </w:r>
-      <w:r>
-        <w:rPr/>
-        <w:t xml:space="preserve">of concerts </w:t>
-      </w:r>
-      <w:r>
-        <w:rPr/>
-        <w:t xml:space="preserve">for </w:t>
+        <w:t xml:space="preserve">2. Create df of concerts for </w:t>
       </w:r>
       <w:r>
         <w:rPr>
@@ -435,11 +672,7 @@
       </w:pPr>
       <w:r>
         <w:rPr/>
-        <w:t xml:space="preserve">4. “Venue Score” which will be some function of user rating, </w:t>
-      </w:r>
-      <w:r>
-        <w:rPr/>
-        <w:t xml:space="preserve">num user ratings (maybe do the log), prox rating, </w:t>
+        <w:t xml:space="preserve">4. “Venue Score” which will be some function of user rating, num user ratings (maybe do the log), prox rating, </w:t>
       </w:r>
       <w:r>
         <w:rPr>
@@ -449,38 +682,30 @@
       </w:r>
       <w:r>
         <w:rPr/>
-        <w:t xml:space="preserve"> etc. Independent of artist. </w:t>
-      </w:r>
-      <w:r>
-        <w:rPr/>
-        <w:t>Multiply all together maybe?</w:t>
-      </w:r>
-    </w:p>
-    <w:p>
-      <w:pPr>
-        <w:pStyle w:val="Normal"/>
-        <w:bidi w:val="0"/>
-        <w:jc w:val="left"/>
-        <w:rPr/>
-      </w:pPr>
-      <w:r>
-        <w:rPr/>
-      </w:r>
-    </w:p>
-    <w:p>
-      <w:pPr>
-        <w:pStyle w:val="Normal"/>
-        <w:bidi w:val="0"/>
-        <w:jc w:val="left"/>
-        <w:rPr/>
-      </w:pPr>
-      <w:r>
-        <w:rPr/>
-        <w:t xml:space="preserve">5. For given artist (genre, spotify listeners), return top 3 venues </w:t>
-      </w:r>
-      <w:r>
-        <w:rPr/>
-        <w:t>that play that genre, within a 20 percent cap margin, descending order of “Venue Score.”</w:t>
+        <w:t xml:space="preserve"> etc. Independent of artist. Multiply all together maybe?</w:t>
+      </w:r>
+    </w:p>
+    <w:p>
+      <w:pPr>
+        <w:pStyle w:val="Normal"/>
+        <w:bidi w:val="0"/>
+        <w:jc w:val="left"/>
+        <w:rPr/>
+      </w:pPr>
+      <w:r>
+        <w:rPr/>
+      </w:r>
+    </w:p>
+    <w:p>
+      <w:pPr>
+        <w:pStyle w:val="Normal"/>
+        <w:bidi w:val="0"/>
+        <w:jc w:val="left"/>
+        <w:rPr/>
+      </w:pPr>
+      <w:r>
+        <w:rPr/>
+        <w:t>5. For given artist (genre, spotify listeners), return top 3 venues that play that genre, within a 20 percent cap margin, descending order of “Venue Score.”</w:t>
       </w:r>
     </w:p>
     <w:p>
@@ -513,14 +738,12 @@
         <w:jc w:val="left"/>
         <w:rPr/>
       </w:pPr>
-      <w:hyperlink r:id="rId3">
-        <w:r>
-          <w:rPr>
-            <w:rStyle w:val="InternetLink"/>
-          </w:rPr>
-          <w:t>https://labs.cognitiveclass.ai/tools/jupyterlab/lab/tree/labs/DS0701EN/DS0701EN-2-2-1-Foursquare-API-py-v2.0.ipynb?lti=true</w:t>
-        </w:r>
-      </w:hyperlink>
+      <w:r>
+        <w:rPr>
+          <w:rStyle w:val="InternetLink"/>
+        </w:rPr>
+        <w:t>https://labs.cognitiveclass.ai/tools/jupyterlab/lab/tree/labs/DS0701EN/DS0701EN-2-2-1-Foursquare-API-py-v2.0.ipynb?lti=true</w:t>
+      </w:r>
     </w:p>
     <w:p>
       <w:pPr>
@@ -563,14 +786,12 @@
         <w:jc w:val="left"/>
         <w:rPr/>
       </w:pPr>
-      <w:hyperlink r:id="rId5">
-        <w:r>
-          <w:rPr>
-            <w:rStyle w:val="InternetLink"/>
-          </w:rPr>
-          <w:t>https://www.rollingstone.com/pro/features/how-musicians-make-money-or-dont-at-all-in-2018-706745/</w:t>
-        </w:r>
-      </w:hyperlink>
+      <w:r>
+        <w:rPr>
+          <w:rStyle w:val="InternetLink"/>
+        </w:rPr>
+        <w:t>https://www.rollingstone.com/pro/features/how-musicians-make-money-or-dont-at-all-in-2018-706745/</w:t>
+      </w:r>
     </w:p>
     <w:p>
       <w:pPr>
@@ -684,15 +905,7 @@
       </w:pPr>
       <w:r>
         <w:rPr/>
-        <w:t xml:space="preserve">My capstone project will help touring and local artists, signed and independent, to book shows in the Austin, Texas area. This project aims to create a recommendation model for a given musical act based on </w:t>
-      </w:r>
-      <w:r>
-        <w:rPr/>
-        <w:t xml:space="preserve">specific </w:t>
-      </w:r>
-      <w:r>
-        <w:rPr/>
-        <w:t>selected features of the act in conjunction with identified and relevant venue factors.</w:t>
+        <w:t>My capstone project will help touring and local artists, signed and independent, to book shows in the Austin, Texas area. This project aims to create a recommendation model for a given musical act based on specific selected features of the act in conjunction with identified and relevant venue factors.</w:t>
       </w:r>
     </w:p>
     <w:p>
@@ -727,11 +940,7 @@
       </w:pPr>
       <w:r>
         <w:rPr/>
-        <w:t xml:space="preserve">The stakeholders will be the record labels, managers, and bands that are booking the shows. </w:t>
-      </w:r>
-      <w:r>
-        <w:rPr/>
-        <w:t>Given the state of the world in 2020, with the COVID-19 pandemic all but shutting down live performances, labels are looking for more security in booking their shows so that they get a lot more money and do not have to worry about the performance as much. They want to control the variables and avoid booking bad shows. There are several features across paid-for platforms that help labels know what cities to tour in (Bandcamp pro allows you to map the streams and purchases of users to better find your audience, as does spotify). Once they find those cities, the process becomes a little bit more difficult to navigate, which is where this project can come in handy. I am limiting the scope of the project to the Austin area.</w:t>
+        <w:t>The stakeholders will be the record labels, managers, and bands that are booking the shows. Given the state of the world in 2020, with the COVID-19 pandemic all but shutting down live performances, labels are looking for more security in booking their shows so that they get a lot more money and do not have to worry about the performance as much. They want to control the variables and avoid booking bad shows. There are several features across paid-for platforms that help labels know what cities to tour in (Bandcamp pro allows you to map the streams and purchases of users to better find your audience, as does spotify). Once they find those cities, the process becomes a little bit more difficult to navigate, which is where this project can come in handy. I am limiting the scope of the project to the Austin area.</w:t>
       </w:r>
     </w:p>
     <w:p>
@@ -800,15 +1009,7 @@
       </w:r>
       <w:r>
         <w:rPr/>
-        <w:t xml:space="preserve"> will be using three databases, two of which have robust API’s, and one that I will be interfacing with manually to create my own data frame. The first database is the Foursquare database, which I will use to find an up-to-date list of Austin venues and their metadata, including ratings, reviews, and location. I will expand upon this with another database of Austin venues from Indie on the Move, where I will gain additional insight regarding the genres a venue hosts, as well as its capacity. I will use the above information to create my own dataframe of Austin venues and carry out clustering algorithms and visualization functions. </w:t>
-      </w:r>
-      <w:r>
-        <w:rPr/>
-        <w:t xml:space="preserve">I will use input data of band genre and monthly listeners from spotify as a user input to operate off of. </w:t>
-      </w:r>
-      <w:r>
-        <w:rPr/>
-        <w:t>I will use all of the above to find a short list of recommendable venues for the band to book a show at.</w:t>
+        <w:t xml:space="preserve"> will be using three databases, two of which have robust API’s, and one that I will be interfacing with manually to create my own data frame. The first database is the Foursquare database, which I will use to find an up-to-date list of Austin venues and their metadata, including ratings, reviews, and location. I will expand upon this with another database of Austin venues from Indie on the Move, where I will gain additional insight regarding the genres a venue hosts, as well as its capacity. I will use the above information to create my own dataframe of Austin venues and carry out clustering algorithms and visualization functions. I will use input data of band genre and monthly listeners from spotify as a user input to operate off of. I will use all of the above to find a short list of recommendable venues for the band to book a show at.</w:t>
       </w:r>
     </w:p>
     <w:p>
@@ -913,20 +1114,7 @@
           <w:szCs w:val="24"/>
           <w:lang w:val="en-US" w:eastAsia="zh-CN" w:bidi="hi-IN"/>
         </w:rPr>
-        <w:t xml:space="preserve">Proximity rating for venues. </w:t>
-      </w:r>
-      <w:r>
-        <w:rPr>
-          <w:rFonts w:eastAsia="Noto Serif CJK SC" w:cs="Droid Sans Devanagari"/>
-          <w:b w:val="false"/>
-          <w:bCs w:val="false"/>
-          <w:color w:val="auto"/>
-          <w:kern w:val="2"/>
-          <w:sz w:val="24"/>
-          <w:szCs w:val="24"/>
-          <w:lang w:val="en-US" w:eastAsia="zh-CN" w:bidi="hi-IN"/>
-        </w:rPr>
-        <w:t xml:space="preserve">Make Prox into a new feature. </w:t>
+        <w:t xml:space="preserve">Proximity rating for venues. Make Prox into a new feature. </w:t>
       </w:r>
     </w:p>
     <w:p>
@@ -1126,6 +1314,7 @@
       <w:rPr>
         <w:rFonts w:ascii="Liberation Serif" w:hAnsi="Liberation Serif" w:eastAsia="Noto Serif CJK SC" w:cs="Droid Sans Devanagari"/>
         <w:kern w:val="2"/>
+        <w:sz w:val="20"/>
         <w:szCs w:val="24"/>
         <w:lang w:val="en-US" w:eastAsia="zh-CN" w:bidi="hi-IN"/>
       </w:rPr>
@@ -1142,6 +1331,9 @@
     <w:pPr>
       <w:widowControl/>
       <w:suppressAutoHyphens w:val="true"/>
+      <w:kinsoku w:val="true"/>
+      <w:overflowPunct w:val="true"/>
+      <w:autoSpaceDE w:val="true"/>
       <w:bidi w:val="0"/>
       <w:spacing w:before="0" w:after="0"/>
       <w:jc w:val="left"/>

</xml_diff>